<commit_message>
For Pushing Local Project
</commit_message>
<xml_diff>
--- a/Documents/ProjectConcept.docx
+++ b/Documents/ProjectConcept.docx
@@ -6,25 +6,23 @@
       <w:pPr>
         <w:pStyle w:val="Normal"/>
         <w:widowControl w:val="false"/>
-        <w:autoSpaceDE w:val="false"/>
-        <w:rPr>
-          <w:b/>
-          <w:b/>
-          <w:bCs/>
-        </w:rPr>
-      </w:pPr>
-      <w:r>
-        <w:rPr>
-          <w:b/>
-          <w:bCs/>
-        </w:rPr>
-      </w:r>
-    </w:p>
-    <w:p>
-      <w:pPr>
-        <w:pStyle w:val="Normal"/>
-        <w:widowControl w:val="false"/>
-        <w:autoSpaceDE w:val="false"/>
+        <w:rPr>
+          <w:b/>
+          <w:b/>
+          <w:bCs/>
+        </w:rPr>
+      </w:pPr>
+      <w:r>
+        <w:rPr>
+          <w:b/>
+          <w:bCs/>
+        </w:rPr>
+      </w:r>
+    </w:p>
+    <w:p>
+      <w:pPr>
+        <w:pStyle w:val="Normal"/>
+        <w:widowControl w:val="false"/>
         <w:jc w:val="center"/>
         <w:rPr>
           <w:b/>
@@ -46,7 +44,6 @@
       <w:pPr>
         <w:pStyle w:val="Normal"/>
         <w:widowControl w:val="false"/>
-        <w:autoSpaceDE w:val="false"/>
         <w:jc w:val="center"/>
         <w:rPr/>
       </w:pPr>
@@ -56,15 +53,7 @@
           <w:bCs/>
           <w:sz w:val="32"/>
         </w:rPr>
-        <w:t xml:space="preserve">(Due: </w:t>
-      </w:r>
-      <w:r>
-        <w:rPr>
-          <w:b/>
-          <w:bCs/>
-          <w:sz w:val="32"/>
-        </w:rPr>
-        <w:t>25</w:t>
+        <w:t>(Due: 25</w:t>
       </w:r>
       <w:r>
         <w:rPr>
@@ -88,7 +77,6 @@
       <w:pPr>
         <w:pStyle w:val="Normal"/>
         <w:widowControl w:val="false"/>
-        <w:autoSpaceDE w:val="false"/>
         <w:rPr>
           <w:b/>
           <w:b/>
@@ -117,7 +105,6 @@
       <w:pPr>
         <w:pStyle w:val="Normal"/>
         <w:widowControl w:val="false"/>
-        <w:autoSpaceDE w:val="false"/>
         <w:rPr>
           <w:b/>
           <w:b/>
@@ -141,7 +128,6 @@
       <w:pPr>
         <w:pStyle w:val="Normal"/>
         <w:widowControl w:val="false"/>
-        <w:autoSpaceDE w:val="false"/>
         <w:rPr>
           <w:b/>
           <w:b/>
@@ -159,38 +145,38 @@
       <w:tblPr>
         <w:tblW w:w="8866" w:type="dxa"/>
         <w:jc w:val="left"/>
-        <w:tblInd w:w="-5" w:type="dxa"/>
+        <w:tblInd w:w="-10" w:type="dxa"/>
         <w:tblBorders>
-          <w:top w:val="single" w:sz="4" w:space="0" w:color="000000"/>
-          <w:left w:val="single" w:sz="4" w:space="0" w:color="000000"/>
-          <w:bottom w:val="single" w:sz="4" w:space="0" w:color="000000"/>
-          <w:insideH w:val="single" w:sz="4" w:space="0" w:color="000000"/>
+          <w:top w:val="single" w:sz="4" w:space="0" w:color="000001"/>
+          <w:left w:val="single" w:sz="4" w:space="0" w:color="000001"/>
+          <w:bottom w:val="single" w:sz="4" w:space="0" w:color="000001"/>
+          <w:insideH w:val="single" w:sz="4" w:space="0" w:color="000001"/>
         </w:tblBorders>
         <w:tblCellMar>
           <w:top w:w="0" w:type="dxa"/>
-          <w:left w:w="103" w:type="dxa"/>
+          <w:left w:w="98" w:type="dxa"/>
           <w:bottom w:w="0" w:type="dxa"/>
           <w:right w:w="108" w:type="dxa"/>
         </w:tblCellMar>
       </w:tblPr>
       <w:tblGrid>
-        <w:gridCol w:w="1998"/>
+        <w:gridCol w:w="1997"/>
         <w:gridCol w:w="6868"/>
       </w:tblGrid>
       <w:tr>
         <w:trPr/>
         <w:tc>
           <w:tcPr>
-            <w:tcW w:w="1998" w:type="dxa"/>
+            <w:tcW w:w="1997" w:type="dxa"/>
             <w:tcBorders>
-              <w:top w:val="single" w:sz="4" w:space="0" w:color="000000"/>
-              <w:left w:val="single" w:sz="4" w:space="0" w:color="000000"/>
-              <w:bottom w:val="single" w:sz="4" w:space="0" w:color="000000"/>
-              <w:insideH w:val="single" w:sz="4" w:space="0" w:color="000000"/>
+              <w:top w:val="single" w:sz="4" w:space="0" w:color="000001"/>
+              <w:left w:val="single" w:sz="4" w:space="0" w:color="000001"/>
+              <w:bottom w:val="single" w:sz="4" w:space="0" w:color="000001"/>
+              <w:insideH w:val="single" w:sz="4" w:space="0" w:color="000001"/>
             </w:tcBorders>
             <w:shd w:fill="auto" w:val="clear"/>
             <w:tcMar>
-              <w:left w:w="103" w:type="dxa"/>
+              <w:left w:w="98" w:type="dxa"/>
             </w:tcMar>
           </w:tcPr>
           <w:p>
@@ -208,16 +194,16 @@
           <w:tcPr>
             <w:tcW w:w="6868" w:type="dxa"/>
             <w:tcBorders>
-              <w:top w:val="single" w:sz="4" w:space="0" w:color="000000"/>
-              <w:left w:val="single" w:sz="4" w:space="0" w:color="000000"/>
-              <w:bottom w:val="single" w:sz="4" w:space="0" w:color="000000"/>
-              <w:right w:val="single" w:sz="4" w:space="0" w:color="000000"/>
-              <w:insideH w:val="single" w:sz="4" w:space="0" w:color="000000"/>
-              <w:insideV w:val="single" w:sz="4" w:space="0" w:color="000000"/>
+              <w:top w:val="single" w:sz="4" w:space="0" w:color="000001"/>
+              <w:left w:val="single" w:sz="4" w:space="0" w:color="000001"/>
+              <w:bottom w:val="single" w:sz="4" w:space="0" w:color="000001"/>
+              <w:right w:val="single" w:sz="4" w:space="0" w:color="000001"/>
+              <w:insideH w:val="single" w:sz="4" w:space="0" w:color="000001"/>
+              <w:insideV w:val="single" w:sz="4" w:space="0" w:color="000001"/>
             </w:tcBorders>
             <w:shd w:fill="auto" w:val="clear"/>
             <w:tcMar>
-              <w:left w:w="103" w:type="dxa"/>
+              <w:left w:w="98" w:type="dxa"/>
             </w:tcMar>
           </w:tcPr>
           <w:p>
@@ -244,16 +230,16 @@
         <w:trPr/>
         <w:tc>
           <w:tcPr>
-            <w:tcW w:w="1998" w:type="dxa"/>
+            <w:tcW w:w="1997" w:type="dxa"/>
             <w:tcBorders>
-              <w:top w:val="single" w:sz="4" w:space="0" w:color="000000"/>
-              <w:left w:val="single" w:sz="4" w:space="0" w:color="000000"/>
-              <w:bottom w:val="single" w:sz="4" w:space="0" w:color="000000"/>
-              <w:insideH w:val="single" w:sz="4" w:space="0" w:color="000000"/>
+              <w:top w:val="single" w:sz="4" w:space="0" w:color="000001"/>
+              <w:left w:val="single" w:sz="4" w:space="0" w:color="000001"/>
+              <w:bottom w:val="single" w:sz="4" w:space="0" w:color="000001"/>
+              <w:insideH w:val="single" w:sz="4" w:space="0" w:color="000001"/>
             </w:tcBorders>
             <w:shd w:fill="auto" w:val="clear"/>
             <w:tcMar>
-              <w:left w:w="103" w:type="dxa"/>
+              <w:left w:w="98" w:type="dxa"/>
             </w:tcMar>
           </w:tcPr>
           <w:p>
@@ -271,16 +257,16 @@
           <w:tcPr>
             <w:tcW w:w="6868" w:type="dxa"/>
             <w:tcBorders>
-              <w:top w:val="single" w:sz="4" w:space="0" w:color="000000"/>
-              <w:left w:val="single" w:sz="4" w:space="0" w:color="000000"/>
-              <w:bottom w:val="single" w:sz="4" w:space="0" w:color="000000"/>
-              <w:right w:val="single" w:sz="4" w:space="0" w:color="000000"/>
-              <w:insideH w:val="single" w:sz="4" w:space="0" w:color="000000"/>
-              <w:insideV w:val="single" w:sz="4" w:space="0" w:color="000000"/>
+              <w:top w:val="single" w:sz="4" w:space="0" w:color="000001"/>
+              <w:left w:val="single" w:sz="4" w:space="0" w:color="000001"/>
+              <w:bottom w:val="single" w:sz="4" w:space="0" w:color="000001"/>
+              <w:right w:val="single" w:sz="4" w:space="0" w:color="000001"/>
+              <w:insideH w:val="single" w:sz="4" w:space="0" w:color="000001"/>
+              <w:insideV w:val="single" w:sz="4" w:space="0" w:color="000001"/>
             </w:tcBorders>
             <w:shd w:fill="auto" w:val="clear"/>
             <w:tcMar>
-              <w:left w:w="103" w:type="dxa"/>
+              <w:left w:w="98" w:type="dxa"/>
             </w:tcMar>
           </w:tcPr>
           <w:p>
@@ -317,16 +303,16 @@
         <w:trPr/>
         <w:tc>
           <w:tcPr>
-            <w:tcW w:w="1998" w:type="dxa"/>
+            <w:tcW w:w="1997" w:type="dxa"/>
             <w:tcBorders>
-              <w:top w:val="single" w:sz="4" w:space="0" w:color="000000"/>
-              <w:left w:val="single" w:sz="4" w:space="0" w:color="000000"/>
-              <w:bottom w:val="single" w:sz="4" w:space="0" w:color="000000"/>
-              <w:insideH w:val="single" w:sz="4" w:space="0" w:color="000000"/>
+              <w:top w:val="single" w:sz="4" w:space="0" w:color="000001"/>
+              <w:left w:val="single" w:sz="4" w:space="0" w:color="000001"/>
+              <w:bottom w:val="single" w:sz="4" w:space="0" w:color="000001"/>
+              <w:insideH w:val="single" w:sz="4" w:space="0" w:color="000001"/>
             </w:tcBorders>
             <w:shd w:fill="auto" w:val="clear"/>
             <w:tcMar>
-              <w:left w:w="103" w:type="dxa"/>
+              <w:left w:w="98" w:type="dxa"/>
             </w:tcMar>
           </w:tcPr>
           <w:p>
@@ -344,16 +330,16 @@
           <w:tcPr>
             <w:tcW w:w="6868" w:type="dxa"/>
             <w:tcBorders>
-              <w:top w:val="single" w:sz="4" w:space="0" w:color="000000"/>
-              <w:left w:val="single" w:sz="4" w:space="0" w:color="000000"/>
-              <w:bottom w:val="single" w:sz="4" w:space="0" w:color="000000"/>
-              <w:right w:val="single" w:sz="4" w:space="0" w:color="000000"/>
-              <w:insideH w:val="single" w:sz="4" w:space="0" w:color="000000"/>
-              <w:insideV w:val="single" w:sz="4" w:space="0" w:color="000000"/>
+              <w:top w:val="single" w:sz="4" w:space="0" w:color="000001"/>
+              <w:left w:val="single" w:sz="4" w:space="0" w:color="000001"/>
+              <w:bottom w:val="single" w:sz="4" w:space="0" w:color="000001"/>
+              <w:right w:val="single" w:sz="4" w:space="0" w:color="000001"/>
+              <w:insideH w:val="single" w:sz="4" w:space="0" w:color="000001"/>
+              <w:insideV w:val="single" w:sz="4" w:space="0" w:color="000001"/>
             </w:tcBorders>
             <w:shd w:fill="auto" w:val="clear"/>
             <w:tcMar>
-              <w:left w:w="103" w:type="dxa"/>
+              <w:left w:w="98" w:type="dxa"/>
             </w:tcMar>
           </w:tcPr>
           <w:p>
@@ -372,16 +358,16 @@
         <w:trPr/>
         <w:tc>
           <w:tcPr>
-            <w:tcW w:w="1998" w:type="dxa"/>
+            <w:tcW w:w="1997" w:type="dxa"/>
             <w:tcBorders>
-              <w:top w:val="single" w:sz="4" w:space="0" w:color="000000"/>
-              <w:left w:val="single" w:sz="4" w:space="0" w:color="000000"/>
-              <w:bottom w:val="single" w:sz="4" w:space="0" w:color="000000"/>
-              <w:insideH w:val="single" w:sz="4" w:space="0" w:color="000000"/>
+              <w:top w:val="single" w:sz="4" w:space="0" w:color="000001"/>
+              <w:left w:val="single" w:sz="4" w:space="0" w:color="000001"/>
+              <w:bottom w:val="single" w:sz="4" w:space="0" w:color="000001"/>
+              <w:insideH w:val="single" w:sz="4" w:space="0" w:color="000001"/>
             </w:tcBorders>
             <w:shd w:fill="auto" w:val="clear"/>
             <w:tcMar>
-              <w:left w:w="103" w:type="dxa"/>
+              <w:left w:w="98" w:type="dxa"/>
             </w:tcMar>
           </w:tcPr>
           <w:p>
@@ -399,16 +385,16 @@
           <w:tcPr>
             <w:tcW w:w="6868" w:type="dxa"/>
             <w:tcBorders>
-              <w:top w:val="single" w:sz="4" w:space="0" w:color="000000"/>
-              <w:left w:val="single" w:sz="4" w:space="0" w:color="000000"/>
-              <w:bottom w:val="single" w:sz="4" w:space="0" w:color="000000"/>
-              <w:right w:val="single" w:sz="4" w:space="0" w:color="000000"/>
-              <w:insideH w:val="single" w:sz="4" w:space="0" w:color="000000"/>
-              <w:insideV w:val="single" w:sz="4" w:space="0" w:color="000000"/>
+              <w:top w:val="single" w:sz="4" w:space="0" w:color="000001"/>
+              <w:left w:val="single" w:sz="4" w:space="0" w:color="000001"/>
+              <w:bottom w:val="single" w:sz="4" w:space="0" w:color="000001"/>
+              <w:right w:val="single" w:sz="4" w:space="0" w:color="000001"/>
+              <w:insideH w:val="single" w:sz="4" w:space="0" w:color="000001"/>
+              <w:insideV w:val="single" w:sz="4" w:space="0" w:color="000001"/>
             </w:tcBorders>
             <w:shd w:fill="auto" w:val="clear"/>
             <w:tcMar>
-              <w:left w:w="103" w:type="dxa"/>
+              <w:left w:w="98" w:type="dxa"/>
             </w:tcMar>
           </w:tcPr>
           <w:p>
@@ -445,16 +431,16 @@
         <w:trPr/>
         <w:tc>
           <w:tcPr>
-            <w:tcW w:w="1998" w:type="dxa"/>
+            <w:tcW w:w="1997" w:type="dxa"/>
             <w:tcBorders>
-              <w:top w:val="single" w:sz="4" w:space="0" w:color="000000"/>
-              <w:left w:val="single" w:sz="4" w:space="0" w:color="000000"/>
-              <w:bottom w:val="single" w:sz="4" w:space="0" w:color="000000"/>
-              <w:insideH w:val="single" w:sz="4" w:space="0" w:color="000000"/>
+              <w:top w:val="single" w:sz="4" w:space="0" w:color="000001"/>
+              <w:left w:val="single" w:sz="4" w:space="0" w:color="000001"/>
+              <w:bottom w:val="single" w:sz="4" w:space="0" w:color="000001"/>
+              <w:insideH w:val="single" w:sz="4" w:space="0" w:color="000001"/>
             </w:tcBorders>
             <w:shd w:fill="auto" w:val="clear"/>
             <w:tcMar>
-              <w:left w:w="103" w:type="dxa"/>
+              <w:left w:w="98" w:type="dxa"/>
             </w:tcMar>
           </w:tcPr>
           <w:p>
@@ -472,16 +458,16 @@
           <w:tcPr>
             <w:tcW w:w="6868" w:type="dxa"/>
             <w:tcBorders>
-              <w:top w:val="single" w:sz="4" w:space="0" w:color="000000"/>
-              <w:left w:val="single" w:sz="4" w:space="0" w:color="000000"/>
-              <w:bottom w:val="single" w:sz="4" w:space="0" w:color="000000"/>
-              <w:right w:val="single" w:sz="4" w:space="0" w:color="000000"/>
-              <w:insideH w:val="single" w:sz="4" w:space="0" w:color="000000"/>
-              <w:insideV w:val="single" w:sz="4" w:space="0" w:color="000000"/>
+              <w:top w:val="single" w:sz="4" w:space="0" w:color="000001"/>
+              <w:left w:val="single" w:sz="4" w:space="0" w:color="000001"/>
+              <w:bottom w:val="single" w:sz="4" w:space="0" w:color="000001"/>
+              <w:right w:val="single" w:sz="4" w:space="0" w:color="000001"/>
+              <w:insideH w:val="single" w:sz="4" w:space="0" w:color="000001"/>
+              <w:insideV w:val="single" w:sz="4" w:space="0" w:color="000001"/>
             </w:tcBorders>
             <w:shd w:fill="auto" w:val="clear"/>
             <w:tcMar>
-              <w:left w:w="103" w:type="dxa"/>
+              <w:left w:w="98" w:type="dxa"/>
             </w:tcMar>
           </w:tcPr>
           <w:p>
@@ -546,16 +532,16 @@
         <w:trPr/>
         <w:tc>
           <w:tcPr>
-            <w:tcW w:w="1998" w:type="dxa"/>
+            <w:tcW w:w="1997" w:type="dxa"/>
             <w:tcBorders>
-              <w:top w:val="single" w:sz="4" w:space="0" w:color="000000"/>
-              <w:left w:val="single" w:sz="4" w:space="0" w:color="000000"/>
-              <w:bottom w:val="single" w:sz="4" w:space="0" w:color="000000"/>
-              <w:insideH w:val="single" w:sz="4" w:space="0" w:color="000000"/>
+              <w:top w:val="single" w:sz="4" w:space="0" w:color="000001"/>
+              <w:left w:val="single" w:sz="4" w:space="0" w:color="000001"/>
+              <w:bottom w:val="single" w:sz="4" w:space="0" w:color="000001"/>
+              <w:insideH w:val="single" w:sz="4" w:space="0" w:color="000001"/>
             </w:tcBorders>
             <w:shd w:fill="auto" w:val="clear"/>
             <w:tcMar>
-              <w:left w:w="103" w:type="dxa"/>
+              <w:left w:w="98" w:type="dxa"/>
             </w:tcMar>
           </w:tcPr>
           <w:p>
@@ -573,16 +559,16 @@
           <w:tcPr>
             <w:tcW w:w="6868" w:type="dxa"/>
             <w:tcBorders>
-              <w:top w:val="single" w:sz="4" w:space="0" w:color="000000"/>
-              <w:left w:val="single" w:sz="4" w:space="0" w:color="000000"/>
-              <w:bottom w:val="single" w:sz="4" w:space="0" w:color="000000"/>
-              <w:right w:val="single" w:sz="4" w:space="0" w:color="000000"/>
-              <w:insideH w:val="single" w:sz="4" w:space="0" w:color="000000"/>
-              <w:insideV w:val="single" w:sz="4" w:space="0" w:color="000000"/>
+              <w:top w:val="single" w:sz="4" w:space="0" w:color="000001"/>
+              <w:left w:val="single" w:sz="4" w:space="0" w:color="000001"/>
+              <w:bottom w:val="single" w:sz="4" w:space="0" w:color="000001"/>
+              <w:right w:val="single" w:sz="4" w:space="0" w:color="000001"/>
+              <w:insideH w:val="single" w:sz="4" w:space="0" w:color="000001"/>
+              <w:insideV w:val="single" w:sz="4" w:space="0" w:color="000001"/>
             </w:tcBorders>
             <w:shd w:fill="auto" w:val="clear"/>
             <w:tcMar>
-              <w:left w:w="103" w:type="dxa"/>
+              <w:left w:w="98" w:type="dxa"/>
             </w:tcMar>
           </w:tcPr>
           <w:p>
@@ -620,43 +606,40 @@
       <w:pPr>
         <w:pStyle w:val="Normal"/>
         <w:widowControl w:val="false"/>
-        <w:autoSpaceDE w:val="false"/>
-        <w:rPr>
-          <w:b/>
-          <w:b/>
-          <w:bCs/>
-        </w:rPr>
-      </w:pPr>
-      <w:r>
-        <w:rPr>
-          <w:b/>
-          <w:bCs/>
-        </w:rPr>
-      </w:r>
-    </w:p>
-    <w:p>
-      <w:pPr>
-        <w:pStyle w:val="Normal"/>
-        <w:widowControl w:val="false"/>
-        <w:autoSpaceDE w:val="false"/>
-        <w:rPr>
-          <w:b/>
-          <w:b/>
-          <w:bCs/>
-        </w:rPr>
-      </w:pPr>
-      <w:r>
-        <w:rPr>
-          <w:b/>
-          <w:bCs/>
-        </w:rPr>
-      </w:r>
-    </w:p>
-    <w:p>
-      <w:pPr>
-        <w:pStyle w:val="Normal"/>
-        <w:widowControl w:val="false"/>
-        <w:autoSpaceDE w:val="false"/>
+        <w:rPr>
+          <w:b/>
+          <w:b/>
+          <w:bCs/>
+        </w:rPr>
+      </w:pPr>
+      <w:r>
+        <w:rPr>
+          <w:b/>
+          <w:bCs/>
+        </w:rPr>
+      </w:r>
+    </w:p>
+    <w:p>
+      <w:pPr>
+        <w:pStyle w:val="Normal"/>
+        <w:widowControl w:val="false"/>
+        <w:rPr>
+          <w:b/>
+          <w:b/>
+          <w:bCs/>
+        </w:rPr>
+      </w:pPr>
+      <w:r>
+        <w:rPr>
+          <w:b/>
+          <w:bCs/>
+        </w:rPr>
+      </w:r>
+    </w:p>
+    <w:p>
+      <w:pPr>
+        <w:pStyle w:val="Normal"/>
+        <w:widowControl w:val="false"/>
         <w:rPr>
           <w:b/>
           <w:b/>
@@ -693,7 +676,6 @@
       <w:pPr>
         <w:pStyle w:val="Normal"/>
         <w:widowControl w:val="false"/>
-        <w:autoSpaceDE w:val="false"/>
         <w:rPr>
           <w:rFonts w:ascii="Times New Roman" w:hAnsi="Times New Roman" w:cs="Times New Roman"/>
           <w:i/>
@@ -717,7 +699,6 @@
       <w:pPr>
         <w:pStyle w:val="Normal"/>
         <w:widowControl w:val="false"/>
-        <w:autoSpaceDE w:val="false"/>
         <w:rPr>
           <w:b/>
           <w:b/>
@@ -790,7 +771,6 @@
       <w:pPr>
         <w:pStyle w:val="Normal"/>
         <w:widowControl w:val="false"/>
-        <w:autoSpaceDE w:val="false"/>
         <w:rPr>
           <w:rFonts w:ascii="Times New Roman" w:hAnsi="Times New Roman" w:cs="Times New Roman"/>
           <w:i/>
@@ -814,7 +794,6 @@
       <w:pPr>
         <w:pStyle w:val="Normal"/>
         <w:widowControl w:val="false"/>
-        <w:autoSpaceDE w:val="false"/>
         <w:rPr>
           <w:b/>
           <w:b/>
@@ -846,7 +825,14 @@
         </w:rPr>
       </w:pPr>
       <w:r>
-        <w:rPr/>
+        <w:rPr>
+          <w:rFonts w:cs="Times New Roman" w:ascii="Times New Roman" w:hAnsi="Times New Roman"/>
+          <w:b/>
+          <w:i w:val="false"/>
+          <w:color w:val="070FA9"/>
+          <w:sz w:val="22"/>
+          <w:szCs w:val="22"/>
+        </w:rPr>
       </w:r>
     </w:p>
     <w:p>
@@ -877,17 +863,7 @@
           <w:szCs w:val="22"/>
         </w:rPr>
         <w:tab/>
-      </w:r>
-      <w:r>
-        <w:rPr>
-          <w:rFonts w:cs="Times New Roman" w:ascii="Times New Roman" w:hAnsi="Times New Roman"/>
-          <w:b/>
-          <w:i w:val="false"/>
-          <w:color w:val="070FA9"/>
-          <w:sz w:val="22"/>
-          <w:szCs w:val="22"/>
-        </w:rPr>
-        <w:t>No Usage Model (as of 25/08/2016)</w:t>
+        <w:t xml:space="preserve">No Usage Model </w:t>
       </w:r>
       <w:r>
         <w:rPr>
@@ -904,7 +880,6 @@
       <w:pPr>
         <w:pStyle w:val="Normal"/>
         <w:widowControl w:val="false"/>
-        <w:autoSpaceDE w:val="false"/>
         <w:rPr>
           <w:rFonts w:ascii="Times New Roman" w:hAnsi="Times New Roman" w:cs="Times New Roman"/>
           <w:b/>
@@ -933,19 +908,11 @@
       <w:pPr>
         <w:pStyle w:val="Normal"/>
         <w:widowControl w:val="false"/>
-        <w:autoSpaceDE w:val="false"/>
         <w:ind w:left="360" w:hanging="0"/>
-        <w:rPr>
-          <w:b/>
-          <w:b/>
-          <w:bCs/>
-        </w:rPr>
-      </w:pPr>
-      <w:r>
-        <w:rPr>
-          <w:b/>
-          <w:bCs/>
-        </w:rPr>
+        <w:rPr/>
+      </w:pPr>
+      <w:r>
+        <w:rPr/>
       </w:r>
     </w:p>
     <w:sectPr>
@@ -955,7 +922,7 @@
       <w:pgNumType w:fmt="decimal"/>
       <w:formProt w:val="false"/>
       <w:textDirection w:val="lrTb"/>
-      <w:docGrid w:type="default" w:linePitch="360" w:charSpace="0"/>
+      <w:docGrid w:type="default" w:linePitch="360" w:charSpace="4294961151"/>
     </w:sectPr>
   </w:body>
 </w:document>
@@ -967,6 +934,7 @@
     <w:rPrDefault>
       <w:rPr>
         <w:rFonts w:ascii="Liberation Serif" w:hAnsi="Liberation Serif" w:eastAsia="Noto Sans CJK SC Regular" w:cs="FreeSans"/>
+        <w:sz w:val="20"/>
         <w:szCs w:val="24"/>
         <w:lang w:val="en-IN" w:eastAsia="zh-CN" w:bidi="hi-IN"/>
       </w:rPr>
@@ -981,13 +949,14 @@
     <w:pPr>
       <w:widowControl/>
       <w:bidi w:val="0"/>
+      <w:jc w:val="left"/>
     </w:pPr>
     <w:rPr>
       <w:rFonts w:ascii="Times New Roman" w:hAnsi="Times New Roman" w:eastAsia="Times New Roman" w:cs="Times New Roman"/>
-      <w:color w:val="auto"/>
+      <w:color w:val="00000A"/>
       <w:sz w:val="24"/>
       <w:szCs w:val="24"/>
-      <w:lang w:val="en-US" w:bidi="ar-SA" w:eastAsia="zh-CN"/>
+      <w:lang w:val="en-US" w:eastAsia="zh-CN" w:bidi="ar-SA"/>
     </w:rPr>
   </w:style>
   <w:style w:type="character" w:styleId="WW8Num1z0">

</xml_diff>